<commit_message>
Uploaded new version of game for demo link.
</commit_message>
<xml_diff>
--- a/GDD.docx
+++ b/GDD.docx
@@ -47,7 +47,49 @@
           <w:sz w:val="24"/>
           <w:szCs w:val="24"/>
         </w:rPr>
-        <w:t>08/06/2018</w:t>
+        <w:t>0</w:t>
+      </w:r>
+      <w:r>
+        <w:rPr>
+          <w:rFonts w:ascii="Trebuchet MS" w:eastAsia="Times New Roman" w:hAnsi="Trebuchet MS" w:cs="Times New Roman"/>
+          <w:color w:val="000000"/>
+          <w:kern w:val="36"/>
+          <w:sz w:val="24"/>
+          <w:szCs w:val="24"/>
+        </w:rPr>
+        <w:t>5</w:t>
+      </w:r>
+      <w:r>
+        <w:rPr>
+          <w:rFonts w:ascii="Trebuchet MS" w:eastAsia="Times New Roman" w:hAnsi="Trebuchet MS" w:cs="Times New Roman"/>
+          <w:color w:val="000000"/>
+          <w:kern w:val="36"/>
+          <w:sz w:val="24"/>
+          <w:szCs w:val="24"/>
+        </w:rPr>
+        <w:t>/</w:t>
+      </w:r>
+      <w:r>
+        <w:rPr>
+          <w:rFonts w:ascii="Trebuchet MS" w:eastAsia="Times New Roman" w:hAnsi="Trebuchet MS" w:cs="Times New Roman"/>
+          <w:color w:val="000000"/>
+          <w:kern w:val="36"/>
+          <w:sz w:val="24"/>
+          <w:szCs w:val="24"/>
+        </w:rPr>
+        <w:t>22</w:t>
+      </w:r>
+      <w:bookmarkStart w:id="0" w:name="_GoBack"/>
+      <w:bookmarkEnd w:id="0"/>
+      <w:r>
+        <w:rPr>
+          <w:rFonts w:ascii="Trebuchet MS" w:eastAsia="Times New Roman" w:hAnsi="Trebuchet MS" w:cs="Times New Roman"/>
+          <w:color w:val="000000"/>
+          <w:kern w:val="36"/>
+          <w:sz w:val="24"/>
+          <w:szCs w:val="24"/>
+        </w:rPr>
+        <w:t>/2018</w:t>
       </w:r>
     </w:p>
     <w:p>
@@ -213,16 +255,7 @@
           <w:sz w:val="24"/>
           <w:szCs w:val="24"/>
         </w:rPr>
-        <w:t xml:space="preserve">Any flying simulation </w:t>
-      </w:r>
-      <w:r>
-        <w:rPr>
-          <w:rFonts w:ascii="Trebuchet MS" w:eastAsia="Times New Roman" w:hAnsi="Trebuchet MS" w:cs="Times New Roman"/>
-          <w:bCs/>
-          <w:sz w:val="24"/>
-          <w:szCs w:val="24"/>
-        </w:rPr>
-        <w:t>games</w:t>
+        <w:t>Any flying simulation games</w:t>
       </w:r>
     </w:p>
     <w:p>
@@ -730,8 +763,6 @@
         </w:rPr>
         <w:t>Audio Elements</w:t>
       </w:r>
-      <w:bookmarkStart w:id="0" w:name="_GoBack"/>
-      <w:bookmarkEnd w:id="0"/>
     </w:p>
     <w:p>
       <w:pPr>

</xml_diff>